<commit_message>
Deletion nodes from Forest is reworked, Node's desctructor is removed. Three tests pass.
</commit_message>
<xml_diff>
--- a/To Do List and Plan.docx
+++ b/To Do List and Plan.docx
@@ -291,6 +291,24 @@
           <w:lang w:val="en-US"/>
         </w:rPr>
         <w:t>Implement the simplest solver</w:t>
+      </w:r>
+    </w:p>
+    <w:p>
+      <w:pPr>
+        <w:pStyle w:val="ListParagraph"/>
+        <w:numPr>
+          <w:ilvl w:val="0"/>
+          <w:numId w:val="7"/>
+        </w:numPr>
+        <w:rPr>
+          <w:lang w:val="en-US"/>
+        </w:rPr>
+      </w:pPr>
+      <w:r>
+        <w:rPr>
+          <w:lang w:val="en-US"/>
+        </w:rPr>
+        <w:t>Clean up repo and make Tree standalone (and maybe other potential libraries)</w:t>
       </w:r>
     </w:p>
     <w:p>

</xml_diff>

<commit_message>
ToDo and Plans is actualized.
</commit_message>
<xml_diff>
--- a/To Do List and Plan.docx
+++ b/To Do List and Plan.docx
@@ -12,158 +12,6 @@
         <w:rPr>
           <w:lang w:val="en-US"/>
         </w:rPr>
-        <w:t>Reworking Tree:</w:t>
-      </w:r>
-    </w:p>
-    <w:p>
-      <w:pPr>
-        <w:pStyle w:val="ListParagraph"/>
-        <w:numPr>
-          <w:ilvl w:val="0"/>
-          <w:numId w:val="6"/>
-        </w:numPr>
-        <w:rPr>
-          <w:lang w:val="en-US"/>
-        </w:rPr>
-      </w:pPr>
-      <w:r>
-        <w:rPr>
-          <w:lang w:val="en-US"/>
-        </w:rPr>
-        <w:t>Add type</w:t>
-      </w:r>
-      <w:r>
-        <w:rPr>
-          <w:lang w:val="en-US"/>
-        </w:rPr>
-        <w:t xml:space="preserve"> annotations to Node</w:t>
-      </w:r>
-    </w:p>
-    <w:p>
-      <w:pPr>
-        <w:pStyle w:val="ListParagraph"/>
-        <w:numPr>
-          <w:ilvl w:val="0"/>
-          <w:numId w:val="6"/>
-        </w:numPr>
-        <w:rPr>
-          <w:lang w:val="en-US"/>
-        </w:rPr>
-      </w:pPr>
-      <w:r>
-        <w:rPr>
-          <w:lang w:val="en-US"/>
-        </w:rPr>
-        <w:t>Rework as Forest</w:t>
-      </w:r>
-    </w:p>
-    <w:p>
-      <w:pPr>
-        <w:pStyle w:val="ListParagraph"/>
-        <w:numPr>
-          <w:ilvl w:val="0"/>
-          <w:numId w:val="6"/>
-        </w:numPr>
-        <w:rPr>
-          <w:lang w:val="en-US"/>
-        </w:rPr>
-      </w:pPr>
-      <w:r>
-        <w:rPr>
-          <w:lang w:val="en-US"/>
-        </w:rPr>
-        <w:t>Control identity of nodes – forbid to mix nodes from different forests</w:t>
-      </w:r>
-    </w:p>
-    <w:p>
-      <w:pPr>
-        <w:pStyle w:val="ListParagraph"/>
-        <w:numPr>
-          <w:ilvl w:val="0"/>
-          <w:numId w:val="6"/>
-        </w:numPr>
-        <w:rPr>
-          <w:lang w:val="en-US"/>
-        </w:rPr>
-      </w:pPr>
-      <w:r>
-        <w:rPr>
-          <w:lang w:val="en-US"/>
-        </w:rPr>
-        <w:t>Implement iteration</w:t>
-      </w:r>
-    </w:p>
-    <w:p>
-      <w:pPr>
-        <w:pStyle w:val="ListParagraph"/>
-        <w:numPr>
-          <w:ilvl w:val="0"/>
-          <w:numId w:val="6"/>
-        </w:numPr>
-        <w:rPr>
-          <w:lang w:val="en-US"/>
-        </w:rPr>
-      </w:pPr>
-      <w:r>
-        <w:rPr>
-          <w:lang w:val="en-US"/>
-        </w:rPr>
-        <w:t>Implement access to content</w:t>
-      </w:r>
-    </w:p>
-    <w:p>
-      <w:pPr>
-        <w:pStyle w:val="ListParagraph"/>
-        <w:numPr>
-          <w:ilvl w:val="0"/>
-          <w:numId w:val="6"/>
-        </w:numPr>
-        <w:rPr>
-          <w:lang w:val="en-US"/>
-        </w:rPr>
-      </w:pPr>
-      <w:r>
-        <w:rPr>
-          <w:lang w:val="en-US"/>
-        </w:rPr>
-        <w:t>Check, how references may be get from client code</w:t>
-      </w:r>
-    </w:p>
-    <w:p>
-      <w:pPr>
-        <w:pStyle w:val="ListParagraph"/>
-        <w:numPr>
-          <w:ilvl w:val="0"/>
-          <w:numId w:val="6"/>
-        </w:numPr>
-        <w:rPr>
-          <w:lang w:val="en-US"/>
-        </w:rPr>
-      </w:pPr>
-      <w:r>
-        <w:rPr>
-          <w:lang w:val="en-US"/>
-        </w:rPr>
-        <w:t>Now Tree looks like just library to manipulate nodes. Almost all editing functions may be transferred to Node as static methods. It needs to whether do it, or rework Tree (Forest) to make these methods as true instance’s members</w:t>
-      </w:r>
-    </w:p>
-    <w:p>
-      <w:pPr>
-        <w:rPr>
-          <w:lang w:val="en-US"/>
-        </w:rPr>
-      </w:pPr>
-    </w:p>
-    <w:p>
-      <w:pPr>
-        <w:rPr>
-          <w:lang w:val="en-US"/>
-        </w:rPr>
-      </w:pPr>
-      <w:r>
-        <w:rPr>
-          <w:lang w:val="en-US"/>
-        </w:rPr>
         <w:t>Common plan:</w:t>
       </w:r>
     </w:p>
@@ -182,14 +30,14 @@
         <w:rPr>
           <w:lang w:val="en-US"/>
         </w:rPr>
-        <w:t>Finish Tree</w:t>
-      </w:r>
-    </w:p>
-    <w:p>
-      <w:pPr>
-        <w:pStyle w:val="ListParagraph"/>
-        <w:numPr>
-          <w:ilvl w:val="0"/>
+        <w:t>Implement simple drawing graphs</w:t>
+      </w:r>
+    </w:p>
+    <w:p>
+      <w:pPr>
+        <w:pStyle w:val="ListParagraph"/>
+        <w:numPr>
+          <w:ilvl w:val="1"/>
           <w:numId w:val="7"/>
         </w:numPr>
         <w:rPr>
@@ -200,14 +48,14 @@
         <w:rPr>
           <w:lang w:val="en-US"/>
         </w:rPr>
-        <w:t>Cover Tree and Nodes by tests</w:t>
-      </w:r>
-    </w:p>
-    <w:p>
-      <w:pPr>
-        <w:pStyle w:val="ListParagraph"/>
-        <w:numPr>
-          <w:ilvl w:val="0"/>
+        <w:t>Form and canvas</w:t>
+      </w:r>
+    </w:p>
+    <w:p>
+      <w:pPr>
+        <w:pStyle w:val="ListParagraph"/>
+        <w:numPr>
+          <w:ilvl w:val="1"/>
           <w:numId w:val="7"/>
         </w:numPr>
         <w:rPr>
@@ -218,14 +66,14 @@
         <w:rPr>
           <w:lang w:val="en-US"/>
         </w:rPr>
-        <w:t>Develop light (or stub) electrical-net-specific content</w:t>
-      </w:r>
-    </w:p>
-    <w:p>
-      <w:pPr>
-        <w:pStyle w:val="ListParagraph"/>
-        <w:numPr>
-          <w:ilvl w:val="0"/>
+        <w:t>Block</w:t>
+      </w:r>
+    </w:p>
+    <w:p>
+      <w:pPr>
+        <w:pStyle w:val="ListParagraph"/>
+        <w:numPr>
+          <w:ilvl w:val="1"/>
           <w:numId w:val="7"/>
         </w:numPr>
         <w:rPr>
@@ -236,7 +84,79 @@
         <w:rPr>
           <w:lang w:val="en-US"/>
         </w:rPr>
-        <w:t>Implement simple drawing graphs</w:t>
+        <w:t>Simple and fool connection lines</w:t>
+      </w:r>
+    </w:p>
+    <w:p>
+      <w:pPr>
+        <w:pStyle w:val="ListParagraph"/>
+        <w:numPr>
+          <w:ilvl w:val="1"/>
+          <w:numId w:val="7"/>
+        </w:numPr>
+        <w:rPr>
+          <w:lang w:val="en-US"/>
+        </w:rPr>
+      </w:pPr>
+      <w:r>
+        <w:rPr>
+          <w:lang w:val="en-US"/>
+        </w:rPr>
+        <w:t>Dragging blocks vertically</w:t>
+      </w:r>
+    </w:p>
+    <w:p>
+      <w:pPr>
+        <w:pStyle w:val="ListParagraph"/>
+        <w:numPr>
+          <w:ilvl w:val="1"/>
+          <w:numId w:val="7"/>
+        </w:numPr>
+        <w:rPr>
+          <w:lang w:val="en-US"/>
+        </w:rPr>
+      </w:pPr>
+      <w:r>
+        <w:rPr>
+          <w:lang w:val="en-US"/>
+        </w:rPr>
+        <w:t>Beauty connection lines</w:t>
+      </w:r>
+    </w:p>
+    <w:p>
+      <w:pPr>
+        <w:pStyle w:val="ListParagraph"/>
+        <w:numPr>
+          <w:ilvl w:val="1"/>
+          <w:numId w:val="7"/>
+        </w:numPr>
+        <w:rPr>
+          <w:lang w:val="en-US"/>
+        </w:rPr>
+      </w:pPr>
+      <w:r>
+        <w:rPr>
+          <w:lang w:val="en-US"/>
+        </w:rPr>
+        <w:t>Auto movement connection lines</w:t>
+      </w:r>
+    </w:p>
+    <w:p>
+      <w:pPr>
+        <w:pStyle w:val="ListParagraph"/>
+        <w:numPr>
+          <w:ilvl w:val="1"/>
+          <w:numId w:val="7"/>
+        </w:numPr>
+        <w:rPr>
+          <w:lang w:val="en-US"/>
+        </w:rPr>
+      </w:pPr>
+      <w:r>
+        <w:rPr>
+          <w:lang w:val="en-US"/>
+        </w:rPr>
+        <w:t>Auto aligning blocks by horizontal</w:t>
       </w:r>
     </w:p>
     <w:p>
@@ -620,7 +540,7 @@
         <w:ind w:left="720" w:hanging="360"/>
       </w:pPr>
     </w:lvl>
-    <w:lvl w:ilvl="1" w:tplc="08090019" w:tentative="1">
+    <w:lvl w:ilvl="1" w:tplc="08090019">
       <w:start w:val="1"/>
       <w:numFmt w:val="lowerLetter"/>
       <w:lvlText w:val="%2."/>

</xml_diff>

<commit_message>
Mechanism of reconstruction scene is reworked - ref of line in child is not needed.
</commit_message>
<xml_diff>
--- a/To Do List and Plan.docx
+++ b/To Do List and Plan.docx
@@ -48,7 +48,7 @@
         <w:rPr>
           <w:lang w:val="en-US"/>
         </w:rPr>
-        <w:t>Form and canvas</w:t>
+        <w:t>Beauty connection lines</w:t>
       </w:r>
     </w:p>
     <w:p>
@@ -66,7 +66,7 @@
         <w:rPr>
           <w:lang w:val="en-US"/>
         </w:rPr>
-        <w:t>Block</w:t>
+        <w:t>Auto movement connection lines</w:t>
       </w:r>
     </w:p>
     <w:p>
@@ -84,60 +84,6 @@
         <w:rPr>
           <w:lang w:val="en-US"/>
         </w:rPr>
-        <w:t>Simple and fool connection lines</w:t>
-      </w:r>
-    </w:p>
-    <w:p>
-      <w:pPr>
-        <w:pStyle w:val="ListParagraph"/>
-        <w:numPr>
-          <w:ilvl w:val="1"/>
-          <w:numId w:val="7"/>
-        </w:numPr>
-        <w:rPr>
-          <w:lang w:val="en-US"/>
-        </w:rPr>
-      </w:pPr>
-      <w:r>
-        <w:rPr>
-          <w:lang w:val="en-US"/>
-        </w:rPr>
-        <w:t>Beauty connection lines</w:t>
-      </w:r>
-    </w:p>
-    <w:p>
-      <w:pPr>
-        <w:pStyle w:val="ListParagraph"/>
-        <w:numPr>
-          <w:ilvl w:val="1"/>
-          <w:numId w:val="7"/>
-        </w:numPr>
-        <w:rPr>
-          <w:lang w:val="en-US"/>
-        </w:rPr>
-      </w:pPr>
-      <w:r>
-        <w:rPr>
-          <w:lang w:val="en-US"/>
-        </w:rPr>
-        <w:t>Auto movement connection lines</w:t>
-      </w:r>
-    </w:p>
-    <w:p>
-      <w:pPr>
-        <w:pStyle w:val="ListParagraph"/>
-        <w:numPr>
-          <w:ilvl w:val="1"/>
-          <w:numId w:val="7"/>
-        </w:numPr>
-        <w:rPr>
-          <w:lang w:val="en-US"/>
-        </w:rPr>
-      </w:pPr>
-      <w:r>
-        <w:rPr>
-          <w:lang w:val="en-US"/>
-        </w:rPr>
         <w:t>Auto aligning blocks by horizontal</w:t>
       </w:r>
     </w:p>
@@ -246,7 +192,21 @@
         <w:rPr>
           <w:lang w:val="en-US"/>
         </w:rPr>
-        <w:t>Implement setting, checking and displaying limitations</w:t>
+        <w:t xml:space="preserve">Implement setting, </w:t>
+      </w:r>
+      <w:proofErr w:type="gramStart"/>
+      <w:r>
+        <w:rPr>
+          <w:lang w:val="en-US"/>
+        </w:rPr>
+        <w:t>checking</w:t>
+      </w:r>
+      <w:proofErr w:type="gramEnd"/>
+      <w:r>
+        <w:rPr>
+          <w:lang w:val="en-US"/>
+        </w:rPr>
+        <w:t xml:space="preserve"> and displaying limitations</w:t>
       </w:r>
     </w:p>
     <w:p>

</xml_diff>

<commit_message>
Implemented via ConnectionMultiline as simple QGraphicsLineItem's processor, not inheritor of Item.
</commit_message>
<xml_diff>
--- a/To Do List and Plan.docx
+++ b/To Do List and Plan.docx
@@ -156,7 +156,7 @@
         <w:rPr>
           <w:lang w:val="en-US"/>
         </w:rPr>
-        <w:t>Clean up repo and make Tree standalone (and maybe other potential libraries)</w:t>
+        <w:t>Solve issue with artifacts on QGraphicsView</w:t>
       </w:r>
     </w:p>
     <w:p>
@@ -174,7 +174,7 @@
         <w:rPr>
           <w:lang w:val="en-US"/>
         </w:rPr>
-        <w:t>Add current sources and different types of loads and converters, modify the file schema</w:t>
+        <w:t>Clean up repo and make Tree standalone (and maybe other potential libraries)</w:t>
       </w:r>
     </w:p>
     <w:p>
@@ -192,21 +192,25 @@
         <w:rPr>
           <w:lang w:val="en-US"/>
         </w:rPr>
-        <w:t xml:space="preserve">Implement setting, </w:t>
+        <w:t>Add current sources and different types of loads and converters, modify the file schema</w:t>
       </w:r>
-      <w:proofErr w:type="gramStart"/>
+    </w:p>
+    <w:p>
+      <w:pPr>
+        <w:pStyle w:val="ListParagraph"/>
+        <w:numPr>
+          <w:ilvl w:val="0"/>
+          <w:numId w:val="7"/>
+        </w:numPr>
+        <w:rPr>
+          <w:lang w:val="en-US"/>
+        </w:rPr>
+      </w:pPr>
       <w:r>
         <w:rPr>
           <w:lang w:val="en-US"/>
         </w:rPr>
-        <w:t>checking</w:t>
-      </w:r>
-      <w:proofErr w:type="gramEnd"/>
-      <w:r>
-        <w:rPr>
-          <w:lang w:val="en-US"/>
-        </w:rPr>
-        <w:t xml:space="preserve"> and displaying limitations</w:t>
+        <w:t>Implement setting, checking and displaying limitations</w:t>
       </w:r>
     </w:p>
     <w:p>

</xml_diff>

<commit_message>
Problem of not calling slot from main menu action is understanded. Need to control a lifetime of the object whose slot is being called.
</commit_message>
<xml_diff>
--- a/To Do List and Plan.docx
+++ b/To Do List and Plan.docx
@@ -13,24 +13,6 @@
           <w:lang w:val="en-US"/>
         </w:rPr>
         <w:t>Common plan:</w:t>
-      </w:r>
-    </w:p>
-    <w:p>
-      <w:pPr>
-        <w:pStyle w:val="ListParagraph"/>
-        <w:numPr>
-          <w:ilvl w:val="0"/>
-          <w:numId w:val="7"/>
-        </w:numPr>
-        <w:rPr>
-          <w:lang w:val="en-US"/>
-        </w:rPr>
-      </w:pPr>
-      <w:r>
-        <w:rPr>
-          <w:lang w:val="en-US"/>
-        </w:rPr>
-        <w:t>Implement real electrical net content for the simplest set of electric parameters</w:t>
       </w:r>
     </w:p>
     <w:p>

</xml_diff>

<commit_message>
Behaviour relating to loading and creation of new tree is unified.
</commit_message>
<xml_diff>
--- a/To Do List and Plan.docx
+++ b/To Do List and Plan.docx
@@ -30,7 +30,7 @@
         <w:rPr>
           <w:lang w:val="en-US"/>
         </w:rPr>
-        <w:t>Implement storing to file and reading from file</w:t>
+        <w:t>Add points</w:t>
       </w:r>
     </w:p>
     <w:p>
@@ -48,7 +48,21 @@
         <w:rPr>
           <w:lang w:val="en-US"/>
         </w:rPr>
-        <w:t>Implement the simplest solver</w:t>
+        <w:t xml:space="preserve">Implement </w:t>
+      </w:r>
+      <w:proofErr w:type="spellStart"/>
+      <w:r>
+        <w:rPr>
+          <w:lang w:val="en-US"/>
+        </w:rPr>
+        <w:t>ForestNode</w:t>
+      </w:r>
+      <w:proofErr w:type="spellEnd"/>
+      <w:r>
+        <w:rPr>
+          <w:lang w:val="en-US"/>
+        </w:rPr>
+        <w:t xml:space="preserve"> as public using metaprogramming</w:t>
       </w:r>
     </w:p>
     <w:p>
@@ -66,7 +80,7 @@
         <w:rPr>
           <w:lang w:val="en-US"/>
         </w:rPr>
-        <w:t>Solve issue with artifacts on QGraphicsView</w:t>
+        <w:t>Clean up repo and make Tree standalone (and maybe other potential libraries)</w:t>
       </w:r>
     </w:p>
     <w:p>
@@ -84,8 +98,16 @@
         <w:rPr>
           <w:lang w:val="en-US"/>
         </w:rPr>
-        <w:t>Add points</w:t>
-      </w:r>
+        <w:t xml:space="preserve">Solve issue with artifacts on </w:t>
+      </w:r>
+      <w:proofErr w:type="spellStart"/>
+      <w:r>
+        <w:rPr>
+          <w:lang w:val="en-US"/>
+        </w:rPr>
+        <w:t>QGraphicsView</w:t>
+      </w:r>
+      <w:proofErr w:type="spellEnd"/>
     </w:p>
     <w:p>
       <w:pPr>
@@ -102,7 +124,7 @@
         <w:rPr>
           <w:lang w:val="en-US"/>
         </w:rPr>
-        <w:t>Implement ForestNode as public using metaprogramming</w:t>
+        <w:t>Add current sources and different types of loads and converters, modify the file schema</w:t>
       </w:r>
     </w:p>
     <w:p>
@@ -120,43 +142,21 @@
         <w:rPr>
           <w:lang w:val="en-US"/>
         </w:rPr>
-        <w:t>Clean up repo and make Tree standalone (and maybe other potential libraries)</w:t>
-      </w:r>
-    </w:p>
-    <w:p>
-      <w:pPr>
-        <w:pStyle w:val="ListParagraph"/>
-        <w:numPr>
-          <w:ilvl w:val="0"/>
-          <w:numId w:val="7"/>
-        </w:numPr>
-        <w:rPr>
-          <w:lang w:val="en-US"/>
-        </w:rPr>
-      </w:pPr>
-      <w:r>
-        <w:rPr>
-          <w:lang w:val="en-US"/>
-        </w:rPr>
-        <w:t>Add current sources and different types of loads and converters, modify the file schema</w:t>
-      </w:r>
-    </w:p>
-    <w:p>
-      <w:pPr>
-        <w:pStyle w:val="ListParagraph"/>
-        <w:numPr>
-          <w:ilvl w:val="0"/>
-          <w:numId w:val="7"/>
-        </w:numPr>
-        <w:rPr>
-          <w:lang w:val="en-US"/>
-        </w:rPr>
-      </w:pPr>
-      <w:r>
-        <w:rPr>
-          <w:lang w:val="en-US"/>
-        </w:rPr>
-        <w:t>Implement setting, checking and displaying limitations</w:t>
+        <w:t xml:space="preserve">Implement setting, </w:t>
+      </w:r>
+      <w:proofErr w:type="gramStart"/>
+      <w:r>
+        <w:rPr>
+          <w:lang w:val="en-US"/>
+        </w:rPr>
+        <w:t>checking</w:t>
+      </w:r>
+      <w:proofErr w:type="gramEnd"/>
+      <w:r>
+        <w:rPr>
+          <w:lang w:val="en-US"/>
+        </w:rPr>
+        <w:t xml:space="preserve"> and displaying limitations</w:t>
       </w:r>
     </w:p>
     <w:p>

</xml_diff>

<commit_message>
Nodes' names are added.
</commit_message>
<xml_diff>
--- a/To Do List and Plan.docx
+++ b/To Do List and Plan.docx
@@ -30,7 +30,7 @@
         <w:rPr>
           <w:lang w:val="en-US"/>
         </w:rPr>
-        <w:t>Add points</w:t>
+        <w:t>Auto assignment of titles</w:t>
       </w:r>
     </w:p>
     <w:p>
@@ -48,21 +48,7 @@
         <w:rPr>
           <w:lang w:val="en-US"/>
         </w:rPr>
-        <w:t xml:space="preserve">Implement </w:t>
-      </w:r>
-      <w:proofErr w:type="spellStart"/>
-      <w:r>
-        <w:rPr>
-          <w:lang w:val="en-US"/>
-        </w:rPr>
-        <w:t>ForestNode</w:t>
-      </w:r>
-      <w:proofErr w:type="spellEnd"/>
-      <w:r>
-        <w:rPr>
-          <w:lang w:val="en-US"/>
-        </w:rPr>
-        <w:t xml:space="preserve"> as public using metaprogramming</w:t>
+        <w:t>Add points</w:t>
       </w:r>
     </w:p>
     <w:p>
@@ -80,7 +66,7 @@
         <w:rPr>
           <w:lang w:val="en-US"/>
         </w:rPr>
-        <w:t>Clean up repo and make Tree standalone (and maybe other potential libraries)</w:t>
+        <w:t>Implement ForestNode as public using metaprogramming</w:t>
       </w:r>
     </w:p>
     <w:p>
@@ -98,16 +84,8 @@
         <w:rPr>
           <w:lang w:val="en-US"/>
         </w:rPr>
-        <w:t xml:space="preserve">Solve issue with artifacts on </w:t>
+        <w:t>Clean up repo and make Tree standalone (and maybe other potential libraries)</w:t>
       </w:r>
-      <w:proofErr w:type="spellStart"/>
-      <w:r>
-        <w:rPr>
-          <w:lang w:val="en-US"/>
-        </w:rPr>
-        <w:t>QGraphicsView</w:t>
-      </w:r>
-      <w:proofErr w:type="spellEnd"/>
     </w:p>
     <w:p>
       <w:pPr>
@@ -124,7 +102,7 @@
         <w:rPr>
           <w:lang w:val="en-US"/>
         </w:rPr>
-        <w:t>Add current sources and different types of loads and converters, modify the file schema</w:t>
+        <w:t>Solve issue with artifacts on QGraphicsView</w:t>
       </w:r>
     </w:p>
     <w:p>
@@ -142,21 +120,25 @@
         <w:rPr>
           <w:lang w:val="en-US"/>
         </w:rPr>
-        <w:t xml:space="preserve">Implement setting, </w:t>
+        <w:t>Add current sources and different types of loads and converters, modify the file schema</w:t>
       </w:r>
-      <w:proofErr w:type="gramStart"/>
+    </w:p>
+    <w:p>
+      <w:pPr>
+        <w:pStyle w:val="ListParagraph"/>
+        <w:numPr>
+          <w:ilvl w:val="0"/>
+          <w:numId w:val="7"/>
+        </w:numPr>
+        <w:rPr>
+          <w:lang w:val="en-US"/>
+        </w:rPr>
+      </w:pPr>
       <w:r>
         <w:rPr>
           <w:lang w:val="en-US"/>
         </w:rPr>
-        <w:t>checking</w:t>
-      </w:r>
-      <w:proofErr w:type="gramEnd"/>
-      <w:r>
-        <w:rPr>
-          <w:lang w:val="en-US"/>
-        </w:rPr>
-        <w:t xml:space="preserve"> and displaying limitations</w:t>
+        <w:t>Implement setting, checking and displaying limitations</w:t>
       </w:r>
     </w:p>
     <w:p>

</xml_diff>

<commit_message>
Distance calculation is wrong for nodes from one root.
</commit_message>
<xml_diff>
--- a/To Do List and Plan.docx
+++ b/To Do List and Plan.docx
@@ -13,6 +13,24 @@
           <w:lang w:val="en-US"/>
         </w:rPr>
         <w:t>Common plan:</w:t>
+      </w:r>
+    </w:p>
+    <w:p>
+      <w:pPr>
+        <w:pStyle w:val="ListParagraph"/>
+        <w:numPr>
+          <w:ilvl w:val="0"/>
+          <w:numId w:val="7"/>
+        </w:numPr>
+        <w:rPr>
+          <w:lang w:val="en-US"/>
+        </w:rPr>
+      </w:pPr>
+      <w:r>
+        <w:rPr>
+          <w:lang w:val="en-US"/>
+        </w:rPr>
+        <w:t>Fix loading (test_deletion1)</w:t>
       </w:r>
     </w:p>
     <w:p>

</xml_diff>

<commit_message>
Titles are auto-assigned and allow spaces.
</commit_message>
<xml_diff>
--- a/To Do List and Plan.docx
+++ b/To Do List and Plan.docx
@@ -50,6 +50,12 @@
         </w:rPr>
         <w:t>Names of nodes with auto-assignment</w:t>
       </w:r>
+      <w:r>
+        <w:rPr>
+          <w:lang w:val="en-US"/>
+        </w:rPr>
+        <w:t xml:space="preserve"> and allow spaces in names</w:t>
+      </w:r>
     </w:p>
     <w:p>
       <w:pPr>
@@ -247,6 +253,24 @@
           <w:lang w:val="en-US"/>
         </w:rPr>
         <w:t>Cover by tests file handlers and solver</w:t>
+      </w:r>
+    </w:p>
+    <w:p>
+      <w:pPr>
+        <w:pStyle w:val="ListParagraph"/>
+        <w:numPr>
+          <w:ilvl w:val="0"/>
+          <w:numId w:val="7"/>
+        </w:numPr>
+        <w:rPr>
+          <w:lang w:val="en-US"/>
+        </w:rPr>
+      </w:pPr>
+      <w:r>
+        <w:rPr>
+          <w:lang w:val="en-US"/>
+        </w:rPr>
+        <w:t>Not needed every time ask to save net. In only cases when the net has been changed.</w:t>
       </w:r>
     </w:p>
     <w:p>

</xml_diff>

<commit_message>
Dialogs work properly, crushes and behaviour following to data loss by cancelling file dialogs are fixed. Known issues are added to ToDo list. Todo list is updated.
</commit_message>
<xml_diff>
--- a/To Do List and Plan.docx
+++ b/To Do List and Plan.docx
@@ -48,13 +48,7 @@
         <w:rPr>
           <w:lang w:val="en-US"/>
         </w:rPr>
-        <w:t>Names of nodes with auto-assignment</w:t>
-      </w:r>
-      <w:r>
-        <w:rPr>
-          <w:lang w:val="en-US"/>
-        </w:rPr>
-        <w:t xml:space="preserve"> and allow spaces in names</w:t>
+        <w:t>Control of reconnection by nodes’ types</w:t>
       </w:r>
     </w:p>
     <w:p>
@@ -72,7 +66,7 @@
         <w:rPr>
           <w:lang w:val="en-US"/>
         </w:rPr>
-        <w:t>Proper focus of scene</w:t>
+        <w:t>Logging and validation for alfa testing</w:t>
       </w:r>
     </w:p>
     <w:p>
@@ -90,7 +84,7 @@
         <w:rPr>
           <w:lang w:val="en-US"/>
         </w:rPr>
-        <w:t>Sizes of dialogs</w:t>
+        <w:t>Executable on separate branch</w:t>
       </w:r>
     </w:p>
     <w:p>
@@ -108,7 +102,25 @@
         <w:rPr>
           <w:lang w:val="en-US"/>
         </w:rPr>
-        <w:t>Proper transitions between dialogs; to draw diagram</w:t>
+        <w:t>Description and readme</w:t>
+      </w:r>
+    </w:p>
+    <w:p>
+      <w:pPr>
+        <w:pStyle w:val="ListParagraph"/>
+        <w:numPr>
+          <w:ilvl w:val="0"/>
+          <w:numId w:val="7"/>
+        </w:numPr>
+        <w:rPr>
+          <w:lang w:val="en-US"/>
+        </w:rPr>
+      </w:pPr>
+      <w:r>
+        <w:rPr>
+          <w:lang w:val="en-US"/>
+        </w:rPr>
+        <w:t>In parallel to alfa-testing:</w:t>
       </w:r>
     </w:p>
     <w:p>
@@ -126,7 +138,7 @@
         <w:rPr>
           <w:lang w:val="en-US"/>
         </w:rPr>
-        <w:t>Control of reconnection by nodes’ types</w:t>
+        <w:t>Refactor</w:t>
       </w:r>
     </w:p>
     <w:p>
@@ -144,7 +156,7 @@
         <w:rPr>
           <w:lang w:val="en-US"/>
         </w:rPr>
-        <w:t>Logging and validation for alfa testing</w:t>
+        <w:t>Test drawing with validation</w:t>
       </w:r>
     </w:p>
     <w:p>
@@ -162,25 +174,7 @@
         <w:rPr>
           <w:lang w:val="en-US"/>
         </w:rPr>
-        <w:t>Executable on separate branch</w:t>
-      </w:r>
-    </w:p>
-    <w:p>
-      <w:pPr>
-        <w:pStyle w:val="ListParagraph"/>
-        <w:numPr>
-          <w:ilvl w:val="1"/>
-          <w:numId w:val="7"/>
-        </w:numPr>
-        <w:rPr>
-          <w:lang w:val="en-US"/>
-        </w:rPr>
-      </w:pPr>
-      <w:r>
-        <w:rPr>
-          <w:lang w:val="en-US"/>
-        </w:rPr>
-        <w:t>Description and readme</w:t>
+        <w:t>Cover by tests file handlers and solver</w:t>
       </w:r>
     </w:p>
     <w:p>
@@ -198,61 +192,7 @@
         <w:rPr>
           <w:lang w:val="en-US"/>
         </w:rPr>
-        <w:t>In parallel to alfa-testing:</w:t>
-      </w:r>
-    </w:p>
-    <w:p>
-      <w:pPr>
-        <w:pStyle w:val="ListParagraph"/>
-        <w:numPr>
-          <w:ilvl w:val="1"/>
-          <w:numId w:val="7"/>
-        </w:numPr>
-        <w:rPr>
-          <w:lang w:val="en-US"/>
-        </w:rPr>
-      </w:pPr>
-      <w:r>
-        <w:rPr>
-          <w:lang w:val="en-US"/>
-        </w:rPr>
-        <w:t>Refactor</w:t>
-      </w:r>
-    </w:p>
-    <w:p>
-      <w:pPr>
-        <w:pStyle w:val="ListParagraph"/>
-        <w:numPr>
-          <w:ilvl w:val="1"/>
-          <w:numId w:val="7"/>
-        </w:numPr>
-        <w:rPr>
-          <w:lang w:val="en-US"/>
-        </w:rPr>
-      </w:pPr>
-      <w:r>
-        <w:rPr>
-          <w:lang w:val="en-US"/>
-        </w:rPr>
-        <w:t>Test drawing with validation</w:t>
-      </w:r>
-    </w:p>
-    <w:p>
-      <w:pPr>
-        <w:pStyle w:val="ListParagraph"/>
-        <w:numPr>
-          <w:ilvl w:val="1"/>
-          <w:numId w:val="7"/>
-        </w:numPr>
-        <w:rPr>
-          <w:lang w:val="en-US"/>
-        </w:rPr>
-      </w:pPr>
-      <w:r>
-        <w:rPr>
-          <w:lang w:val="en-US"/>
-        </w:rPr>
-        <w:t>Cover by tests file handlers and solver</w:t>
+        <w:t>Not needed every time ask to save net. In only cases when the net has been changed.</w:t>
       </w:r>
     </w:p>
     <w:p>
@@ -270,7 +210,7 @@
         <w:rPr>
           <w:lang w:val="en-US"/>
         </w:rPr>
-        <w:t>Not needed every time ask to save net. In only cases when the net has been changed.</w:t>
+        <w:t>Add points</w:t>
       </w:r>
     </w:p>
     <w:p>
@@ -288,7 +228,7 @@
         <w:rPr>
           <w:lang w:val="en-US"/>
         </w:rPr>
-        <w:t>Add points</w:t>
+        <w:t>Clean up repo and make Tree standalone (and maybe other potential libraries)</w:t>
       </w:r>
     </w:p>
     <w:p>
@@ -306,7 +246,7 @@
         <w:rPr>
           <w:lang w:val="en-US"/>
         </w:rPr>
-        <w:t>Clean up repo and make Tree standalone (and maybe other potential libraries)</w:t>
+        <w:t>Solve issue with artifacts on QGraphicsView</w:t>
       </w:r>
     </w:p>
     <w:p>
@@ -324,7 +264,7 @@
         <w:rPr>
           <w:lang w:val="en-US"/>
         </w:rPr>
-        <w:t>Solve issue with artifacts on QGraphicsView</w:t>
+        <w:t>Add current sources and different types of loads and converters, modify the file schema</w:t>
       </w:r>
     </w:p>
     <w:p>
@@ -342,7 +282,7 @@
         <w:rPr>
           <w:lang w:val="en-US"/>
         </w:rPr>
-        <w:t>Add current sources and different types of loads and converters, modify the file schema</w:t>
+        <w:t>Implement setting, checking and displaying limitations</w:t>
       </w:r>
     </w:p>
     <w:p>
@@ -360,7 +300,7 @@
         <w:rPr>
           <w:lang w:val="en-US"/>
         </w:rPr>
-        <w:t>Implement setting, checking and displaying limitations</w:t>
+        <w:t>Implement element’s library</w:t>
       </w:r>
     </w:p>
     <w:p>
@@ -378,24 +318,6 @@
         <w:rPr>
           <w:lang w:val="en-US"/>
         </w:rPr>
-        <w:t>Implement element’s library</w:t>
-      </w:r>
-    </w:p>
-    <w:p>
-      <w:pPr>
-        <w:pStyle w:val="ListParagraph"/>
-        <w:numPr>
-          <w:ilvl w:val="0"/>
-          <w:numId w:val="7"/>
-        </w:numPr>
-        <w:rPr>
-          <w:lang w:val="en-US"/>
-        </w:rPr>
-      </w:pPr>
-      <w:r>
-        <w:rPr>
-          <w:lang w:val="en-US"/>
-        </w:rPr>
         <w:t>Try to implement connection with Confluence (displaying and storage in pages, loading consumption requirements from Yogi or embedded macros)</w:t>
       </w:r>
     </w:p>
@@ -489,6 +411,66 @@
           <w:lang w:val="en-US"/>
         </w:rPr>
         <w:t>Heating calculations and limitations checking</w:t>
+      </w:r>
+    </w:p>
+    <w:p>
+      <w:pPr>
+        <w:rPr>
+          <w:lang w:val="en-US"/>
+        </w:rPr>
+      </w:pPr>
+    </w:p>
+    <w:p>
+      <w:pPr>
+        <w:rPr>
+          <w:lang w:val="en-US"/>
+        </w:rPr>
+      </w:pPr>
+      <w:r>
+        <w:rPr>
+          <w:lang w:val="en-US"/>
+        </w:rPr>
+        <w:t>Knows issues:</w:t>
+      </w:r>
+    </w:p>
+    <w:p>
+      <w:pPr>
+        <w:pStyle w:val="ListParagraph"/>
+        <w:numPr>
+          <w:ilvl w:val="0"/>
+          <w:numId w:val="9"/>
+        </w:numPr>
+        <w:rPr>
+          <w:b/>
+          <w:bCs/>
+          <w:lang w:val="en-US"/>
+        </w:rPr>
+      </w:pPr>
+      <w:r>
+        <w:rPr>
+          <w:b/>
+          <w:bCs/>
+          <w:lang w:val="en-US"/>
+        </w:rPr>
+        <w:t>Complex parent nodes deletions in complex nets may be being done incorrectly and with scene corruptions</w:t>
+      </w:r>
+    </w:p>
+    <w:p>
+      <w:pPr>
+        <w:pStyle w:val="ListParagraph"/>
+        <w:numPr>
+          <w:ilvl w:val="0"/>
+          <w:numId w:val="9"/>
+        </w:numPr>
+        <w:rPr>
+          <w:lang w:val="en-US"/>
+        </w:rPr>
+      </w:pPr>
+      <w:r>
+        <w:rPr>
+          <w:lang w:val="en-US"/>
+        </w:rPr>
+        <w:t>When you load net, then add new nodes, then repeated nodes’ names may appear</w:t>
       </w:r>
     </w:p>
     <w:p>
@@ -710,6 +692,119 @@
     </w:lvl>
   </w:abstractNum>
   <w:abstractNum w:abstractNumId="2" w15:restartNumberingAfterBreak="0">
+    <w:nsid w:val="1D632374"/>
+    <w:multiLevelType w:val="hybridMultilevel"/>
+    <w:tmpl w:val="8FFE8ECA"/>
+    <w:lvl w:ilvl="0" w:tplc="08090001">
+      <w:start w:val="1"/>
+      <w:numFmt w:val="bullet"/>
+      <w:lvlText w:val=""/>
+      <w:lvlJc w:val="left"/>
+      <w:pPr>
+        <w:ind w:left="720" w:hanging="360"/>
+      </w:pPr>
+      <w:rPr>
+        <w:rFonts w:ascii="Symbol" w:hAnsi="Symbol" w:hint="default"/>
+      </w:rPr>
+    </w:lvl>
+    <w:lvl w:ilvl="1" w:tplc="08090003" w:tentative="1">
+      <w:start w:val="1"/>
+      <w:numFmt w:val="bullet"/>
+      <w:lvlText w:val="o"/>
+      <w:lvlJc w:val="left"/>
+      <w:pPr>
+        <w:ind w:left="1440" w:hanging="360"/>
+      </w:pPr>
+      <w:rPr>
+        <w:rFonts w:ascii="Courier New" w:hAnsi="Courier New" w:cs="Courier New" w:hint="default"/>
+      </w:rPr>
+    </w:lvl>
+    <w:lvl w:ilvl="2" w:tplc="08090005" w:tentative="1">
+      <w:start w:val="1"/>
+      <w:numFmt w:val="bullet"/>
+      <w:lvlText w:val=""/>
+      <w:lvlJc w:val="left"/>
+      <w:pPr>
+        <w:ind w:left="2160" w:hanging="360"/>
+      </w:pPr>
+      <w:rPr>
+        <w:rFonts w:ascii="Wingdings" w:hAnsi="Wingdings" w:hint="default"/>
+      </w:rPr>
+    </w:lvl>
+    <w:lvl w:ilvl="3" w:tplc="08090001" w:tentative="1">
+      <w:start w:val="1"/>
+      <w:numFmt w:val="bullet"/>
+      <w:lvlText w:val=""/>
+      <w:lvlJc w:val="left"/>
+      <w:pPr>
+        <w:ind w:left="2880" w:hanging="360"/>
+      </w:pPr>
+      <w:rPr>
+        <w:rFonts w:ascii="Symbol" w:hAnsi="Symbol" w:hint="default"/>
+      </w:rPr>
+    </w:lvl>
+    <w:lvl w:ilvl="4" w:tplc="08090003" w:tentative="1">
+      <w:start w:val="1"/>
+      <w:numFmt w:val="bullet"/>
+      <w:lvlText w:val="o"/>
+      <w:lvlJc w:val="left"/>
+      <w:pPr>
+        <w:ind w:left="3600" w:hanging="360"/>
+      </w:pPr>
+      <w:rPr>
+        <w:rFonts w:ascii="Courier New" w:hAnsi="Courier New" w:cs="Courier New" w:hint="default"/>
+      </w:rPr>
+    </w:lvl>
+    <w:lvl w:ilvl="5" w:tplc="08090005" w:tentative="1">
+      <w:start w:val="1"/>
+      <w:numFmt w:val="bullet"/>
+      <w:lvlText w:val=""/>
+      <w:lvlJc w:val="left"/>
+      <w:pPr>
+        <w:ind w:left="4320" w:hanging="360"/>
+      </w:pPr>
+      <w:rPr>
+        <w:rFonts w:ascii="Wingdings" w:hAnsi="Wingdings" w:hint="default"/>
+      </w:rPr>
+    </w:lvl>
+    <w:lvl w:ilvl="6" w:tplc="08090001" w:tentative="1">
+      <w:start w:val="1"/>
+      <w:numFmt w:val="bullet"/>
+      <w:lvlText w:val=""/>
+      <w:lvlJc w:val="left"/>
+      <w:pPr>
+        <w:ind w:left="5040" w:hanging="360"/>
+      </w:pPr>
+      <w:rPr>
+        <w:rFonts w:ascii="Symbol" w:hAnsi="Symbol" w:hint="default"/>
+      </w:rPr>
+    </w:lvl>
+    <w:lvl w:ilvl="7" w:tplc="08090003" w:tentative="1">
+      <w:start w:val="1"/>
+      <w:numFmt w:val="bullet"/>
+      <w:lvlText w:val="o"/>
+      <w:lvlJc w:val="left"/>
+      <w:pPr>
+        <w:ind w:left="5760" w:hanging="360"/>
+      </w:pPr>
+      <w:rPr>
+        <w:rFonts w:ascii="Courier New" w:hAnsi="Courier New" w:cs="Courier New" w:hint="default"/>
+      </w:rPr>
+    </w:lvl>
+    <w:lvl w:ilvl="8" w:tplc="08090005" w:tentative="1">
+      <w:start w:val="1"/>
+      <w:numFmt w:val="bullet"/>
+      <w:lvlText w:val=""/>
+      <w:lvlJc w:val="left"/>
+      <w:pPr>
+        <w:ind w:left="6480" w:hanging="360"/>
+      </w:pPr>
+      <w:rPr>
+        <w:rFonts w:ascii="Wingdings" w:hAnsi="Wingdings" w:hint="default"/>
+      </w:rPr>
+    </w:lvl>
+  </w:abstractNum>
+  <w:abstractNum w:abstractNumId="3" w15:restartNumberingAfterBreak="0">
     <w:nsid w:val="24E10941"/>
     <w:multiLevelType w:val="hybridMultilevel"/>
     <w:tmpl w:val="2D544D58"/>
@@ -795,7 +890,7 @@
       </w:pPr>
     </w:lvl>
   </w:abstractNum>
-  <w:abstractNum w:abstractNumId="3" w15:restartNumberingAfterBreak="0">
+  <w:abstractNum w:abstractNumId="4" w15:restartNumberingAfterBreak="0">
     <w:nsid w:val="40A23753"/>
     <w:multiLevelType w:val="multilevel"/>
     <w:tmpl w:val="7034119E"/>
@@ -909,7 +1004,7 @@
       </w:pPr>
     </w:lvl>
   </w:abstractNum>
-  <w:abstractNum w:abstractNumId="4" w15:restartNumberingAfterBreak="0">
+  <w:abstractNum w:abstractNumId="5" w15:restartNumberingAfterBreak="0">
     <w:nsid w:val="464B62D3"/>
     <w:multiLevelType w:val="hybridMultilevel"/>
     <w:tmpl w:val="FD52EE16"/>
@@ -1022,7 +1117,7 @@
       </w:rPr>
     </w:lvl>
   </w:abstractNum>
-  <w:abstractNum w:abstractNumId="5" w15:restartNumberingAfterBreak="0">
+  <w:abstractNum w:abstractNumId="6" w15:restartNumberingAfterBreak="0">
     <w:nsid w:val="7B8C6E94"/>
     <w:multiLevelType w:val="hybridMultilevel"/>
     <w:tmpl w:val="15468228"/>
@@ -1112,19 +1207,19 @@
     </w:lvl>
   </w:abstractNum>
   <w:num w:numId="1" w16cid:durableId="1385760074">
-    <w:abstractNumId w:val="2"/>
+    <w:abstractNumId w:val="3"/>
   </w:num>
   <w:num w:numId="2" w16cid:durableId="1143887460">
-    <w:abstractNumId w:val="5"/>
+    <w:abstractNumId w:val="6"/>
   </w:num>
   <w:num w:numId="3" w16cid:durableId="1618637110">
-    <w:abstractNumId w:val="5"/>
+    <w:abstractNumId w:val="6"/>
   </w:num>
   <w:num w:numId="4" w16cid:durableId="428043645">
-    <w:abstractNumId w:val="3"/>
+    <w:abstractNumId w:val="4"/>
   </w:num>
   <w:num w:numId="5" w16cid:durableId="888340724">
-    <w:abstractNumId w:val="3"/>
+    <w:abstractNumId w:val="4"/>
     <w:lvlOverride w:ilvl="0">
       <w:startOverride w:val="1"/>
     </w:lvlOverride>
@@ -1160,7 +1255,10 @@
     <w:abstractNumId w:val="1"/>
   </w:num>
   <w:num w:numId="8" w16cid:durableId="184367042">
-    <w:abstractNumId w:val="4"/>
+    <w:abstractNumId w:val="5"/>
+  </w:num>
+  <w:num w:numId="9" w16cid:durableId="283512162">
+    <w:abstractNumId w:val="2"/>
   </w:num>
 </w:numbering>
 </file>

</xml_diff>

<commit_message>
Logging is in progress.
</commit_message>
<xml_diff>
--- a/To Do List and Plan.docx
+++ b/To Do List and Plan.docx
@@ -48,7 +48,7 @@
         <w:rPr>
           <w:lang w:val="en-US"/>
         </w:rPr>
-        <w:t>Control of reconnection by nodes’ types</w:t>
+        <w:t>Logging and validation for alfa testing</w:t>
       </w:r>
     </w:p>
     <w:p>
@@ -66,7 +66,7 @@
         <w:rPr>
           <w:lang w:val="en-US"/>
         </w:rPr>
-        <w:t>Logging and validation for alfa testing</w:t>
+        <w:t>Executable on separate branch</w:t>
       </w:r>
     </w:p>
     <w:p>
@@ -84,7 +84,25 @@
         <w:rPr>
           <w:lang w:val="en-US"/>
         </w:rPr>
-        <w:t>Executable on separate branch</w:t>
+        <w:t>Description and readme</w:t>
+      </w:r>
+    </w:p>
+    <w:p>
+      <w:pPr>
+        <w:pStyle w:val="ListParagraph"/>
+        <w:numPr>
+          <w:ilvl w:val="0"/>
+          <w:numId w:val="7"/>
+        </w:numPr>
+        <w:rPr>
+          <w:lang w:val="en-US"/>
+        </w:rPr>
+      </w:pPr>
+      <w:r>
+        <w:rPr>
+          <w:lang w:val="en-US"/>
+        </w:rPr>
+        <w:t>In parallel to alfa-testing:</w:t>
       </w:r>
     </w:p>
     <w:p>
@@ -102,7 +120,43 @@
         <w:rPr>
           <w:lang w:val="en-US"/>
         </w:rPr>
-        <w:t>Description and readme</w:t>
+        <w:t>Refactor</w:t>
+      </w:r>
+    </w:p>
+    <w:p>
+      <w:pPr>
+        <w:pStyle w:val="ListParagraph"/>
+        <w:numPr>
+          <w:ilvl w:val="1"/>
+          <w:numId w:val="7"/>
+        </w:numPr>
+        <w:rPr>
+          <w:lang w:val="en-US"/>
+        </w:rPr>
+      </w:pPr>
+      <w:r>
+        <w:rPr>
+          <w:lang w:val="en-US"/>
+        </w:rPr>
+        <w:t>Test drawing with validation</w:t>
+      </w:r>
+    </w:p>
+    <w:p>
+      <w:pPr>
+        <w:pStyle w:val="ListParagraph"/>
+        <w:numPr>
+          <w:ilvl w:val="1"/>
+          <w:numId w:val="7"/>
+        </w:numPr>
+        <w:rPr>
+          <w:lang w:val="en-US"/>
+        </w:rPr>
+      </w:pPr>
+      <w:r>
+        <w:rPr>
+          <w:lang w:val="en-US"/>
+        </w:rPr>
+        <w:t>Cover by tests file handlers and solver</w:t>
       </w:r>
     </w:p>
     <w:p>
@@ -120,61 +174,7 @@
         <w:rPr>
           <w:lang w:val="en-US"/>
         </w:rPr>
-        <w:t>In parallel to alfa-testing:</w:t>
-      </w:r>
-    </w:p>
-    <w:p>
-      <w:pPr>
-        <w:pStyle w:val="ListParagraph"/>
-        <w:numPr>
-          <w:ilvl w:val="1"/>
-          <w:numId w:val="7"/>
-        </w:numPr>
-        <w:rPr>
-          <w:lang w:val="en-US"/>
-        </w:rPr>
-      </w:pPr>
-      <w:r>
-        <w:rPr>
-          <w:lang w:val="en-US"/>
-        </w:rPr>
-        <w:t>Refactor</w:t>
-      </w:r>
-    </w:p>
-    <w:p>
-      <w:pPr>
-        <w:pStyle w:val="ListParagraph"/>
-        <w:numPr>
-          <w:ilvl w:val="1"/>
-          <w:numId w:val="7"/>
-        </w:numPr>
-        <w:rPr>
-          <w:lang w:val="en-US"/>
-        </w:rPr>
-      </w:pPr>
-      <w:r>
-        <w:rPr>
-          <w:lang w:val="en-US"/>
-        </w:rPr>
-        <w:t>Test drawing with validation</w:t>
-      </w:r>
-    </w:p>
-    <w:p>
-      <w:pPr>
-        <w:pStyle w:val="ListParagraph"/>
-        <w:numPr>
-          <w:ilvl w:val="1"/>
-          <w:numId w:val="7"/>
-        </w:numPr>
-        <w:rPr>
-          <w:lang w:val="en-US"/>
-        </w:rPr>
-      </w:pPr>
-      <w:r>
-        <w:rPr>
-          <w:lang w:val="en-US"/>
-        </w:rPr>
-        <w:t>Cover by tests file handlers and solver</w:t>
+        <w:t>Not needed every time ask to save net. In only cases when the net has been changed.</w:t>
       </w:r>
     </w:p>
     <w:p>
@@ -192,7 +192,7 @@
         <w:rPr>
           <w:lang w:val="en-US"/>
         </w:rPr>
-        <w:t>Not needed every time ask to save net. In only cases when the net has been changed.</w:t>
+        <w:t>Add points</w:t>
       </w:r>
     </w:p>
     <w:p>
@@ -210,7 +210,35 @@
         <w:rPr>
           <w:lang w:val="en-US"/>
         </w:rPr>
-        <w:t>Add points</w:t>
+        <w:t xml:space="preserve">Return to use </w:t>
+      </w:r>
+      <w:proofErr w:type="spellStart"/>
+      <w:r>
+        <w:rPr>
+          <w:lang w:val="en-US"/>
+        </w:rPr>
+        <w:t>recordclasses</w:t>
+      </w:r>
+      <w:proofErr w:type="spellEnd"/>
+      <w:r>
+        <w:rPr>
+          <w:lang w:val="en-US"/>
+        </w:rPr>
+        <w:t xml:space="preserve"> in </w:t>
+      </w:r>
+      <w:proofErr w:type="spellStart"/>
+      <w:r>
+        <w:rPr>
+          <w:lang w:val="en-US"/>
+        </w:rPr>
+        <w:t>gui_int</w:t>
+      </w:r>
+      <w:proofErr w:type="spellEnd"/>
+      <w:r>
+        <w:rPr>
+          <w:lang w:val="en-US"/>
+        </w:rPr>
+        <w:t xml:space="preserve"> instead classes</w:t>
       </w:r>
     </w:p>
     <w:p>
@@ -246,8 +274,16 @@
         <w:rPr>
           <w:lang w:val="en-US"/>
         </w:rPr>
-        <w:t>Solve issue with artifacts on QGraphicsView</w:t>
-      </w:r>
+        <w:t xml:space="preserve">Solve issue with artifacts on </w:t>
+      </w:r>
+      <w:proofErr w:type="spellStart"/>
+      <w:r>
+        <w:rPr>
+          <w:lang w:val="en-US"/>
+        </w:rPr>
+        <w:t>QGraphicsView</w:t>
+      </w:r>
+      <w:proofErr w:type="spellEnd"/>
     </w:p>
     <w:p>
       <w:pPr>
@@ -282,7 +318,21 @@
         <w:rPr>
           <w:lang w:val="en-US"/>
         </w:rPr>
-        <w:t>Implement setting, checking and displaying limitations</w:t>
+        <w:t xml:space="preserve">Implement setting, </w:t>
+      </w:r>
+      <w:proofErr w:type="gramStart"/>
+      <w:r>
+        <w:rPr>
+          <w:lang w:val="en-US"/>
+        </w:rPr>
+        <w:t>checking</w:t>
+      </w:r>
+      <w:proofErr w:type="gramEnd"/>
+      <w:r>
+        <w:rPr>
+          <w:lang w:val="en-US"/>
+        </w:rPr>
+        <w:t xml:space="preserve"> and displaying limitations</w:t>
       </w:r>
     </w:p>
     <w:p>

</xml_diff>

<commit_message>
Graph gui is cleaned out.
</commit_message>
<xml_diff>
--- a/To Do List and Plan.docx
+++ b/To Do List and Plan.docx
@@ -163,6 +163,24 @@
       <w:pPr>
         <w:pStyle w:val="ListParagraph"/>
         <w:numPr>
+          <w:ilvl w:val="1"/>
+          <w:numId w:val="7"/>
+        </w:numPr>
+        <w:rPr>
+          <w:lang w:val="en-US"/>
+        </w:rPr>
+      </w:pPr>
+      <w:r>
+        <w:rPr>
+          <w:lang w:val="en-US"/>
+        </w:rPr>
+        <w:t>Tune placement of buttons in message boxes</w:t>
+      </w:r>
+    </w:p>
+    <w:p>
+      <w:pPr>
+        <w:pStyle w:val="ListParagraph"/>
+        <w:numPr>
           <w:ilvl w:val="0"/>
           <w:numId w:val="7"/>
         </w:numPr>
@@ -210,35 +228,7 @@
         <w:rPr>
           <w:lang w:val="en-US"/>
         </w:rPr>
-        <w:t xml:space="preserve">Return to use </w:t>
-      </w:r>
-      <w:proofErr w:type="spellStart"/>
-      <w:r>
-        <w:rPr>
-          <w:lang w:val="en-US"/>
-        </w:rPr>
-        <w:t>recordclasses</w:t>
-      </w:r>
-      <w:proofErr w:type="spellEnd"/>
-      <w:r>
-        <w:rPr>
-          <w:lang w:val="en-US"/>
-        </w:rPr>
-        <w:t xml:space="preserve"> in </w:t>
-      </w:r>
-      <w:proofErr w:type="spellStart"/>
-      <w:r>
-        <w:rPr>
-          <w:lang w:val="en-US"/>
-        </w:rPr>
-        <w:t>gui_int</w:t>
-      </w:r>
-      <w:proofErr w:type="spellEnd"/>
-      <w:r>
-        <w:rPr>
-          <w:lang w:val="en-US"/>
-        </w:rPr>
-        <w:t xml:space="preserve"> instead classes</w:t>
+        <w:t>Return to use recordclasses in gui_int instead classes</w:t>
       </w:r>
     </w:p>
     <w:p>
@@ -274,16 +264,8 @@
         <w:rPr>
           <w:lang w:val="en-US"/>
         </w:rPr>
-        <w:t xml:space="preserve">Solve issue with artifacts on </w:t>
-      </w:r>
-      <w:proofErr w:type="spellStart"/>
-      <w:r>
-        <w:rPr>
-          <w:lang w:val="en-US"/>
-        </w:rPr>
-        <w:t>QGraphicsView</w:t>
-      </w:r>
-      <w:proofErr w:type="spellEnd"/>
+        <w:t>Solve issue with artifacts on QGraphicsView</w:t>
+      </w:r>
     </w:p>
     <w:p>
       <w:pPr>
@@ -318,21 +300,7 @@
         <w:rPr>
           <w:lang w:val="en-US"/>
         </w:rPr>
-        <w:t xml:space="preserve">Implement setting, </w:t>
-      </w:r>
-      <w:proofErr w:type="gramStart"/>
-      <w:r>
-        <w:rPr>
-          <w:lang w:val="en-US"/>
-        </w:rPr>
-        <w:t>checking</w:t>
-      </w:r>
-      <w:proofErr w:type="gramEnd"/>
-      <w:r>
-        <w:rPr>
-          <w:lang w:val="en-US"/>
-        </w:rPr>
-        <w:t xml:space="preserve"> and displaying limitations</w:t>
+        <w:t>Implement setting, checking and displaying limitations</w:t>
       </w:r>
     </w:p>
     <w:p>

</xml_diff>

<commit_message>
Reconnection is deleted for better times.
</commit_message>
<xml_diff>
--- a/To Do List and Plan.docx
+++ b/To Do List and Plan.docx
@@ -48,7 +48,7 @@
         <w:rPr>
           <w:lang w:val="en-US"/>
         </w:rPr>
-        <w:t>Logging and validation for alfa testing</w:t>
+        <w:t>Test on real example from practice, collect errors and fix them</w:t>
       </w:r>
     </w:p>
     <w:p>
@@ -66,7 +66,7 @@
         <w:rPr>
           <w:lang w:val="en-US"/>
         </w:rPr>
-        <w:t>Executable on separate branch</w:t>
+        <w:t>Logging and validation for alfa testing</w:t>
       </w:r>
     </w:p>
     <w:p>
@@ -84,6 +84,24 @@
         <w:rPr>
           <w:lang w:val="en-US"/>
         </w:rPr>
+        <w:t>Executable on separate branch</w:t>
+      </w:r>
+    </w:p>
+    <w:p>
+      <w:pPr>
+        <w:pStyle w:val="ListParagraph"/>
+        <w:numPr>
+          <w:ilvl w:val="1"/>
+          <w:numId w:val="7"/>
+        </w:numPr>
+        <w:rPr>
+          <w:lang w:val="en-US"/>
+        </w:rPr>
+      </w:pPr>
+      <w:r>
+        <w:rPr>
+          <w:lang w:val="en-US"/>
+        </w:rPr>
         <w:t>Description and readme</w:t>
       </w:r>
     </w:p>
@@ -139,6 +157,24 @@
           <w:lang w:val="en-US"/>
         </w:rPr>
         <w:t>Test drawing with validation</w:t>
+      </w:r>
+    </w:p>
+    <w:p>
+      <w:pPr>
+        <w:pStyle w:val="ListParagraph"/>
+        <w:numPr>
+          <w:ilvl w:val="1"/>
+          <w:numId w:val="7"/>
+        </w:numPr>
+        <w:rPr>
+          <w:lang w:val="en-US"/>
+        </w:rPr>
+      </w:pPr>
+      <w:r>
+        <w:rPr>
+          <w:lang w:val="en-US"/>
+        </w:rPr>
+        <w:t>Restore reconnection</w:t>
       </w:r>
     </w:p>
     <w:p>

</xml_diff>

<commit_message>
Fixed falling by ValueError in float() in value line edits.
</commit_message>
<xml_diff>
--- a/To Do List and Plan.docx
+++ b/To Do List and Plan.docx
@@ -49,24 +49,6 @@
           <w:lang w:val="en-US"/>
         </w:rPr>
         <w:t>Test on real example from practice, collect errors and fix them</w:t>
-      </w:r>
-    </w:p>
-    <w:p>
-      <w:pPr>
-        <w:pStyle w:val="ListParagraph"/>
-        <w:numPr>
-          <w:ilvl w:val="1"/>
-          <w:numId w:val="7"/>
-        </w:numPr>
-        <w:rPr>
-          <w:lang w:val="en-US"/>
-        </w:rPr>
-      </w:pPr>
-      <w:r>
-        <w:rPr>
-          <w:lang w:val="en-US"/>
-        </w:rPr>
-        <w:t>Logging and validation for alfa testing</w:t>
       </w:r>
     </w:p>
     <w:p>

</xml_diff>

<commit_message>
Bug with cumulative error of vertical shift (due to use of two differently implemented funcs for one purpose - moveBy and callForAllLines) is fixed.
</commit_message>
<xml_diff>
--- a/To Do List and Plan.docx
+++ b/To Do List and Plan.docx
@@ -48,6 +48,78 @@
         <w:rPr>
           <w:lang w:val="en-US"/>
         </w:rPr>
+        <w:t>Need to write cause of validation fail</w:t>
+      </w:r>
+    </w:p>
+    <w:p>
+      <w:pPr>
+        <w:pStyle w:val="ListParagraph"/>
+        <w:numPr>
+          <w:ilvl w:val="1"/>
+          <w:numId w:val="7"/>
+        </w:numPr>
+        <w:rPr>
+          <w:lang w:val="en-US"/>
+        </w:rPr>
+      </w:pPr>
+      <w:r>
+        <w:rPr>
+          <w:lang w:val="en-US"/>
+        </w:rPr>
+        <w:t>Fix error in RAB</w:t>
+      </w:r>
+    </w:p>
+    <w:p>
+      <w:pPr>
+        <w:pStyle w:val="ListParagraph"/>
+        <w:numPr>
+          <w:ilvl w:val="1"/>
+          <w:numId w:val="7"/>
+        </w:numPr>
+        <w:rPr>
+          <w:lang w:val="en-US"/>
+        </w:rPr>
+      </w:pPr>
+      <w:r>
+        <w:rPr>
+          <w:lang w:val="en-US"/>
+        </w:rPr>
+        <w:t>Fix wrong consumer type by loading</w:t>
+      </w:r>
+    </w:p>
+    <w:p>
+      <w:pPr>
+        <w:pStyle w:val="ListParagraph"/>
+        <w:numPr>
+          <w:ilvl w:val="1"/>
+          <w:numId w:val="7"/>
+        </w:numPr>
+        <w:rPr>
+          <w:lang w:val="en-US"/>
+        </w:rPr>
+      </w:pPr>
+      <w:r>
+        <w:rPr>
+          <w:lang w:val="en-US"/>
+        </w:rPr>
+        <w:t>Track names changes</w:t>
+      </w:r>
+    </w:p>
+    <w:p>
+      <w:pPr>
+        <w:pStyle w:val="ListParagraph"/>
+        <w:numPr>
+          <w:ilvl w:val="1"/>
+          <w:numId w:val="7"/>
+        </w:numPr>
+        <w:rPr>
+          <w:lang w:val="en-US"/>
+        </w:rPr>
+      </w:pPr>
+      <w:r>
+        <w:rPr>
+          <w:lang w:val="en-US"/>
+        </w:rPr>
         <w:t>Test on real example from practice, collect errors and fix them</w:t>
       </w:r>
     </w:p>
@@ -210,7 +282,67 @@
         <w:rPr>
           <w:lang w:val="en-US"/>
         </w:rPr>
-        <w:t>Control nodes’ names uniquness</w:t>
+        <w:t>Autosave, save to the same file</w:t>
+      </w:r>
+    </w:p>
+    <w:p>
+      <w:pPr>
+        <w:pStyle w:val="ListParagraph"/>
+        <w:numPr>
+          <w:ilvl w:val="1"/>
+          <w:numId w:val="7"/>
+        </w:numPr>
+        <w:rPr>
+          <w:lang w:val="en-US"/>
+        </w:rPr>
+      </w:pPr>
+      <w:r>
+        <w:rPr>
+          <w:lang w:val="en-US"/>
+        </w:rPr>
+        <w:t>Icon for duplication loads</w:t>
+      </w:r>
+    </w:p>
+    <w:p>
+      <w:pPr>
+        <w:pStyle w:val="ListParagraph"/>
+        <w:numPr>
+          <w:ilvl w:val="1"/>
+          <w:numId w:val="7"/>
+        </w:numPr>
+        <w:rPr>
+          <w:lang w:val="en-US"/>
+        </w:rPr>
+      </w:pPr>
+      <w:r>
+        <w:rPr>
+          <w:lang w:val="en-US"/>
+        </w:rPr>
+        <w:t xml:space="preserve">Control nodes’ names </w:t>
+      </w:r>
+      <w:r>
+        <w:rPr>
+          <w:lang w:val="en-US"/>
+        </w:rPr>
+        <w:t>uniqueness</w:t>
+      </w:r>
+    </w:p>
+    <w:p>
+      <w:pPr>
+        <w:pStyle w:val="ListParagraph"/>
+        <w:numPr>
+          <w:ilvl w:val="1"/>
+          <w:numId w:val="7"/>
+        </w:numPr>
+        <w:rPr>
+          <w:lang w:val="en-US"/>
+        </w:rPr>
+      </w:pPr>
+      <w:r>
+        <w:rPr>
+          <w:lang w:val="en-US"/>
+        </w:rPr>
+        <w:t>Add efficiency of DC/DC and self-consumption of linear</w:t>
       </w:r>
     </w:p>
     <w:p>
@@ -247,6 +379,42 @@
           <w:lang w:val="en-US"/>
         </w:rPr>
         <w:t>Add points</w:t>
+      </w:r>
+    </w:p>
+    <w:p>
+      <w:pPr>
+        <w:pStyle w:val="ListParagraph"/>
+        <w:numPr>
+          <w:ilvl w:val="0"/>
+          <w:numId w:val="7"/>
+        </w:numPr>
+        <w:rPr>
+          <w:lang w:val="en-US"/>
+        </w:rPr>
+      </w:pPr>
+      <w:r>
+        <w:rPr>
+          <w:lang w:val="en-US"/>
+        </w:rPr>
+        <w:t>Convenient duplication of nodes</w:t>
+      </w:r>
+    </w:p>
+    <w:p>
+      <w:pPr>
+        <w:pStyle w:val="ListParagraph"/>
+        <w:numPr>
+          <w:ilvl w:val="0"/>
+          <w:numId w:val="7"/>
+        </w:numPr>
+        <w:rPr>
+          <w:lang w:val="en-US"/>
+        </w:rPr>
+      </w:pPr>
+      <w:r>
+        <w:rPr>
+          <w:lang w:val="en-US"/>
+        </w:rPr>
+        <w:t>Show consumption of sinks</w:t>
       </w:r>
     </w:p>
     <w:p>

</xml_diff>

<commit_message>
Button group in load is restored.
</commit_message>
<xml_diff>
--- a/To Do List and Plan.docx
+++ b/To Do List and Plan.docx
@@ -31,42 +31,6 @@
           <w:lang w:val="en-US"/>
         </w:rPr>
         <w:t>Preparation for first alfa release:</w:t>
-      </w:r>
-    </w:p>
-    <w:p>
-      <w:pPr>
-        <w:pStyle w:val="ListParagraph"/>
-        <w:numPr>
-          <w:ilvl w:val="1"/>
-          <w:numId w:val="7"/>
-        </w:numPr>
-        <w:rPr>
-          <w:lang w:val="en-US"/>
-        </w:rPr>
-      </w:pPr>
-      <w:r>
-        <w:rPr>
-          <w:lang w:val="en-US"/>
-        </w:rPr>
-        <w:t>Fix wrong consumer type by loading</w:t>
-      </w:r>
-    </w:p>
-    <w:p>
-      <w:pPr>
-        <w:pStyle w:val="ListParagraph"/>
-        <w:numPr>
-          <w:ilvl w:val="1"/>
-          <w:numId w:val="7"/>
-        </w:numPr>
-        <w:rPr>
-          <w:lang w:val="en-US"/>
-        </w:rPr>
-      </w:pPr>
-      <w:r>
-        <w:rPr>
-          <w:lang w:val="en-US"/>
-        </w:rPr>
-        <w:t>Track names changes</w:t>
       </w:r>
     </w:p>
     <w:p>

</xml_diff>

<commit_message>
Generating command is fixed. Zero div error by resistive load calc is being catched. ToDo list is updated.
</commit_message>
<xml_diff>
--- a/To Do List and Plan.docx
+++ b/To Do List and Plan.docx
@@ -134,6 +134,70 @@
           <w:lang w:val="en-US"/>
         </w:rPr>
       </w:pPr>
+      <w:r>
+        <w:rPr>
+          <w:lang w:val="en-US"/>
+        </w:rPr>
+        <w:t xml:space="preserve">Wrong </w:t>
+      </w:r>
+      <w:r>
+        <w:rPr>
+          <w:lang w:val="en-US"/>
+        </w:rPr>
+        <w:t xml:space="preserve">load </w:t>
+      </w:r>
+      <w:r>
+        <w:rPr>
+          <w:lang w:val="en-US"/>
+        </w:rPr>
+        <w:t>value is being displayed:</w:t>
+      </w:r>
+      <w:r>
+        <w:rPr>
+          <w:noProof/>
+        </w:rPr>
+        <w:t xml:space="preserve"> </w:t>
+      </w:r>
+      <w:r>
+        <w:rPr>
+          <w:lang w:val="en-US"/>
+        </w:rPr>
+        <w:drawing>
+          <wp:inline distT="0" distB="0" distL="0" distR="0" wp14:anchorId="7E64D8F0" wp14:editId="53CE80A8">
+            <wp:extent cx="5731510" cy="5555615"/>
+            <wp:effectExtent l="0" t="0" r="2540" b="6985"/>
+            <wp:docPr id="887030537" name="Picture 1" descr="A screenshot of a computer&#10;&#10;Description automatically generated"/>
+            <wp:cNvGraphicFramePr>
+              <a:graphicFrameLocks xmlns:a="http://schemas.openxmlformats.org/drawingml/2006/main" noChangeAspect="1"/>
+            </wp:cNvGraphicFramePr>
+            <a:graphic xmlns:a="http://schemas.openxmlformats.org/drawingml/2006/main">
+              <a:graphicData uri="http://schemas.openxmlformats.org/drawingml/2006/picture">
+                <pic:pic xmlns:pic="http://schemas.openxmlformats.org/drawingml/2006/picture">
+                  <pic:nvPicPr>
+                    <pic:cNvPr id="887030537" name="Picture 1" descr="A screenshot of a computer&#10;&#10;Description automatically generated"/>
+                    <pic:cNvPicPr/>
+                  </pic:nvPicPr>
+                  <pic:blipFill>
+                    <a:blip r:embed="rId5"/>
+                    <a:stretch>
+                      <a:fillRect/>
+                    </a:stretch>
+                  </pic:blipFill>
+                  <pic:spPr>
+                    <a:xfrm>
+                      <a:off x="0" y="0"/>
+                      <a:ext cx="5731510" cy="5555615"/>
+                    </a:xfrm>
+                    <a:prstGeom prst="rect">
+                      <a:avLst/>
+                    </a:prstGeom>
+                  </pic:spPr>
+                </pic:pic>
+              </a:graphicData>
+            </a:graphic>
+          </wp:inline>
+        </w:drawing>
+      </w:r>
     </w:p>
     <w:p>
       <w:pPr>
@@ -318,6 +382,7 @@
         <w:rPr>
           <w:lang w:val="en-US"/>
         </w:rPr>
+        <w:lastRenderedPageBreak/>
         <w:t>Not needed every time ask to save net. In only cases when the net has been changed.</w:t>
       </w:r>
     </w:p>

</xml_diff>

<commit_message>
Zero division by conv cons calc is being handeled. Autonumbering of nodes are automatically reset by net view init.
</commit_message>
<xml_diff>
--- a/To Do List and Plan.docx
+++ b/To Do List and Plan.docx
@@ -509,7 +509,19 @@
         <w:rPr>
           <w:lang w:val="en-US"/>
         </w:rPr>
-        <w:t>Add current sources and different types of loads and converters, modify the file schema</w:t>
+        <w:t xml:space="preserve">Add current sources and different types of loads </w:t>
+      </w:r>
+      <w:r>
+        <w:rPr>
+          <w:lang w:val="en-US"/>
+        </w:rPr>
+        <w:t xml:space="preserve">(constant power load, E-lock and OBC board) </w:t>
+      </w:r>
+      <w:r>
+        <w:rPr>
+          <w:lang w:val="en-US"/>
+        </w:rPr>
+        <w:t>and converters, modify the file schema</w:t>
       </w:r>
     </w:p>
     <w:p>

</xml_diff>

<commit_message>
Error with space before nodes' names after loading is fixed. Todo is updated.
</commit_message>
<xml_diff>
--- a/To Do List and Plan.docx
+++ b/To Do List and Plan.docx
@@ -48,7 +48,25 @@
         <w:rPr>
           <w:lang w:val="en-US"/>
         </w:rPr>
-        <w:t>Test on real example from practice, collect errors and fix them</w:t>
+        <w:t>Update readme in master</w:t>
+      </w:r>
+    </w:p>
+    <w:p>
+      <w:pPr>
+        <w:pStyle w:val="ListParagraph"/>
+        <w:numPr>
+          <w:ilvl w:val="0"/>
+          <w:numId w:val="7"/>
+        </w:numPr>
+        <w:rPr>
+          <w:lang w:val="en-US"/>
+        </w:rPr>
+      </w:pPr>
+      <w:r>
+        <w:rPr>
+          <w:lang w:val="en-US"/>
+        </w:rPr>
+        <w:t>In parallel to alfa-testing:</w:t>
       </w:r>
     </w:p>
     <w:p>
@@ -66,7 +84,7 @@
         <w:rPr>
           <w:lang w:val="en-US"/>
         </w:rPr>
-        <w:t>Executable on separate branch</w:t>
+        <w:t>Need to write cause of validation fail</w:t>
       </w:r>
     </w:p>
     <w:p>
@@ -84,60 +102,6 @@
         <w:rPr>
           <w:lang w:val="en-US"/>
         </w:rPr>
-        <w:t>Description and readme</w:t>
-      </w:r>
-    </w:p>
-    <w:p>
-      <w:pPr>
-        <w:pStyle w:val="ListParagraph"/>
-        <w:numPr>
-          <w:ilvl w:val="0"/>
-          <w:numId w:val="7"/>
-        </w:numPr>
-        <w:rPr>
-          <w:lang w:val="en-US"/>
-        </w:rPr>
-      </w:pPr>
-      <w:r>
-        <w:rPr>
-          <w:lang w:val="en-US"/>
-        </w:rPr>
-        <w:t>In parallel to alfa-testing:</w:t>
-      </w:r>
-    </w:p>
-    <w:p>
-      <w:pPr>
-        <w:pStyle w:val="ListParagraph"/>
-        <w:numPr>
-          <w:ilvl w:val="1"/>
-          <w:numId w:val="7"/>
-        </w:numPr>
-        <w:rPr>
-          <w:lang w:val="en-US"/>
-        </w:rPr>
-      </w:pPr>
-      <w:r>
-        <w:rPr>
-          <w:lang w:val="en-US"/>
-        </w:rPr>
-        <w:t>Need to write cause of validation fail</w:t>
-      </w:r>
-    </w:p>
-    <w:p>
-      <w:pPr>
-        <w:pStyle w:val="ListParagraph"/>
-        <w:numPr>
-          <w:ilvl w:val="1"/>
-          <w:numId w:val="7"/>
-        </w:numPr>
-        <w:rPr>
-          <w:lang w:val="en-US"/>
-        </w:rPr>
-      </w:pPr>
-      <w:r>
-        <w:rPr>
-          <w:lang w:val="en-US"/>
-        </w:rPr>
         <w:t xml:space="preserve">Wrong </w:t>
       </w:r>
       <w:r>
@@ -160,6 +124,7 @@
       </w:r>
       <w:r>
         <w:rPr>
+          <w:noProof/>
           <w:lang w:val="en-US"/>
         </w:rPr>
         <w:drawing>
@@ -382,8 +347,44 @@
         <w:rPr>
           <w:lang w:val="en-US"/>
         </w:rPr>
+        <w:t>Not needed every time ask to save net. In only cases when the net has been changed.</w:t>
+      </w:r>
+    </w:p>
+    <w:p>
+      <w:pPr>
+        <w:pStyle w:val="ListParagraph"/>
+        <w:numPr>
+          <w:ilvl w:val="0"/>
+          <w:numId w:val="7"/>
+        </w:numPr>
+        <w:rPr>
+          <w:lang w:val="en-US"/>
+        </w:rPr>
+      </w:pPr>
+      <w:r>
+        <w:rPr>
+          <w:lang w:val="en-US"/>
+        </w:rPr>
+        <w:t>Add points</w:t>
+      </w:r>
+    </w:p>
+    <w:p>
+      <w:pPr>
+        <w:pStyle w:val="ListParagraph"/>
+        <w:numPr>
+          <w:ilvl w:val="0"/>
+          <w:numId w:val="7"/>
+        </w:numPr>
+        <w:rPr>
+          <w:lang w:val="en-US"/>
+        </w:rPr>
+      </w:pPr>
+      <w:r>
+        <w:rPr>
+          <w:lang w:val="en-US"/>
+        </w:rPr>
         <w:lastRenderedPageBreak/>
-        <w:t>Not needed every time ask to save net. In only cases when the net has been changed.</w:t>
+        <w:t>Convenient duplication of nodes</w:t>
       </w:r>
     </w:p>
     <w:p>
@@ -401,7 +402,7 @@
         <w:rPr>
           <w:lang w:val="en-US"/>
         </w:rPr>
-        <w:t>Add points</w:t>
+        <w:t>Show consumption of sinks</w:t>
       </w:r>
     </w:p>
     <w:p>
@@ -419,7 +420,7 @@
         <w:rPr>
           <w:lang w:val="en-US"/>
         </w:rPr>
-        <w:t>Convenient duplication of nodes</w:t>
+        <w:t>Return to use recordclasses in gui_int instead classes</w:t>
       </w:r>
     </w:p>
     <w:p>
@@ -437,7 +438,7 @@
         <w:rPr>
           <w:lang w:val="en-US"/>
         </w:rPr>
-        <w:t>Show consumption of sinks</w:t>
+        <w:t>Clean up repo and make Tree standalone (and maybe other potential libraries)</w:t>
       </w:r>
     </w:p>
     <w:p>
@@ -455,7 +456,7 @@
         <w:rPr>
           <w:lang w:val="en-US"/>
         </w:rPr>
-        <w:t>Return to use recordclasses in gui_int instead classes</w:t>
+        <w:t>Solve issue with artifacts on QGraphicsView</w:t>
       </w:r>
     </w:p>
     <w:p>
@@ -473,55 +474,7 @@
         <w:rPr>
           <w:lang w:val="en-US"/>
         </w:rPr>
-        <w:t>Clean up repo and make Tree standalone (and maybe other potential libraries)</w:t>
-      </w:r>
-    </w:p>
-    <w:p>
-      <w:pPr>
-        <w:pStyle w:val="ListParagraph"/>
-        <w:numPr>
-          <w:ilvl w:val="0"/>
-          <w:numId w:val="7"/>
-        </w:numPr>
-        <w:rPr>
-          <w:lang w:val="en-US"/>
-        </w:rPr>
-      </w:pPr>
-      <w:r>
-        <w:rPr>
-          <w:lang w:val="en-US"/>
-        </w:rPr>
-        <w:t>Solve issue with artifacts on QGraphicsView</w:t>
-      </w:r>
-    </w:p>
-    <w:p>
-      <w:pPr>
-        <w:pStyle w:val="ListParagraph"/>
-        <w:numPr>
-          <w:ilvl w:val="0"/>
-          <w:numId w:val="7"/>
-        </w:numPr>
-        <w:rPr>
-          <w:lang w:val="en-US"/>
-        </w:rPr>
-      </w:pPr>
-      <w:r>
-        <w:rPr>
-          <w:lang w:val="en-US"/>
-        </w:rPr>
-        <w:t xml:space="preserve">Show every sinks consumptions </w:t>
-      </w:r>
-      <w:r>
-        <w:rPr>
-          <w:lang w:val="en-US"/>
-        </w:rPr>
-        <w:t>separate</w:t>
-      </w:r>
-      <w:r>
-        <w:rPr>
-          <w:lang w:val="en-US"/>
-        </w:rPr>
-        <w:t>ly</w:t>
+        <w:t>Show every sinks consumptions separately</w:t>
       </w:r>
     </w:p>
     <w:p>

</xml_diff>